<commit_message>
More recent versions of these documents
</commit_message>
<xml_diff>
--- a/docs/Software Requirements Specification.docx
+++ b/docs/Software Requirements Specification.docx
@@ -1488,7 +1488,7 @@
         <w:rPr>
           <w:rtl w:val="0"/>
         </w:rPr>
-        <w:t xml:space="preserve">Search should only go as small as zipcodes.</w:t>
+        <w:t xml:space="preserve">Search results should be at the county level when map is at a county context level and below.</w:t>
       </w:r>
     </w:p>
     <w:p>
@@ -1650,7 +1650,23 @@
         <w:rPr>
           <w:rtl w:val="0"/>
         </w:rPr>
-        <w:t xml:space="preserve">Webpage shall provide search parameter allowing distance from location of employment being inputted and used for search results.</w:t>
+        <w:t xml:space="preserve">Webpage shall provide search parameter indicating an  average commute time in area.</w:t>
+      </w:r>
+    </w:p>
+    <w:p>
+      <w:pPr>
+        <w:numPr>
+          <w:ilvl w:val="3"/>
+          <w:numId w:val="1"/>
+        </w:numPr>
+        <w:ind w:left="864"/>
+        <w:rPr/>
+      </w:pPr>
+      <w:r>
+        <w:rPr>
+          <w:rtl w:val="0"/>
+        </w:rPr>
+        <w:t xml:space="preserve">Search results shall be at the state level when map is at a state context level</w:t>
       </w:r>
     </w:p>
     <w:p>
@@ -1824,6 +1840,88 @@
         </w:rPr>
         <w:t xml:space="preserve">The webpage should make use of the Google Maps API to implement the interactive map.</w:t>
       </w:r>
+      <w:r>
+        <w:rPr>
+          <w:rtl w:val="0"/>
+        </w:rPr>
+      </w:r>
+    </w:p>
+    <w:p>
+      <w:pPr>
+        <w:keepNext w:val="0"/>
+        <w:keepLines w:val="0"/>
+        <w:widowControl w:val="1"/>
+        <w:pBdr>
+          <w:top w:space="0" w:sz="0" w:val="nil"/>
+          <w:left w:space="0" w:sz="0" w:val="nil"/>
+          <w:bottom w:space="0" w:sz="0" w:val="nil"/>
+          <w:right w:space="0" w:sz="0" w:val="nil"/>
+          <w:between w:space="0" w:sz="0" w:val="nil"/>
+        </w:pBdr>
+        <w:shd w:fill="auto" w:val="clear"/>
+        <w:spacing w:after="200" w:before="0" w:line="240" w:lineRule="auto"/>
+        <w:ind w:left="0" w:right="0" w:firstLine="0"/>
+        <w:contextualSpacing w:val="0"/>
+        <w:jc w:val="left"/>
+        <w:rPr>
+          <w:sz w:val="24"/>
+          <w:szCs w:val="24"/>
+        </w:rPr>
+      </w:pPr>
+      <w:r>
+        <w:rPr>
+          <w:rtl w:val="0"/>
+        </w:rPr>
+      </w:r>
+    </w:p>
+    <w:p>
+      <w:pPr>
+        <w:pStyle w:val="Heading2"/>
+        <w:numPr>
+          <w:ilvl w:val="1"/>
+          <w:numId w:val="1"/>
+        </w:numPr>
+        <w:ind w:left="576" w:hanging="576"/>
+        <w:contextualSpacing w:val="0"/>
+        <w:rPr/>
+      </w:pPr>
+      <w:r>
+        <w:rPr>
+          <w:rtl w:val="0"/>
+        </w:rPr>
+        <w:t xml:space="preserve">Webpage</w:t>
+      </w:r>
+      <w:r>
+        <w:rPr>
+          <w:u w:val="none"/>
+          <w:rtl w:val="0"/>
+        </w:rPr>
+        <w:t xml:space="preserve"> environment requirements</w:t>
+      </w:r>
+    </w:p>
+    <w:p>
+      <w:pPr>
+        <w:pStyle w:val="Heading3"/>
+        <w:numPr>
+          <w:ilvl w:val="2"/>
+          <w:numId w:val="1"/>
+        </w:numPr>
+        <w:ind w:left="720"/>
+        <w:rPr/>
+      </w:pPr>
+      <w:bookmarkStart w:colFirst="0" w:colLast="0" w:name="_jxnbm8upim93" w:id="6"/>
+      <w:bookmarkEnd w:id="6"/>
+      <w:r>
+        <w:rPr>
+          <w:rtl w:val="0"/>
+        </w:rPr>
+        <w:t xml:space="preserve">Webpage works on web browser</w:t>
+      </w:r>
+      <w:r>
+        <w:rPr>
+          <w:rtl w:val="0"/>
+        </w:rPr>
+      </w:r>
     </w:p>
     <w:p>
       <w:pPr>
@@ -1858,89 +1956,7 @@
           <w:szCs w:val="24"/>
           <w:rtl w:val="0"/>
         </w:rPr>
-        <w:t xml:space="preserve">The webpage should make use of the Data.gov API to construct a database.</w:t>
-      </w:r>
-      <w:r>
-        <w:rPr>
-          <w:rtl w:val="0"/>
-        </w:rPr>
-      </w:r>
-    </w:p>
-    <w:p>
-      <w:pPr>
-        <w:keepNext w:val="0"/>
-        <w:keepLines w:val="0"/>
-        <w:widowControl w:val="1"/>
-        <w:pBdr>
-          <w:top w:space="0" w:sz="0" w:val="nil"/>
-          <w:left w:space="0" w:sz="0" w:val="nil"/>
-          <w:bottom w:space="0" w:sz="0" w:val="nil"/>
-          <w:right w:space="0" w:sz="0" w:val="nil"/>
-          <w:between w:space="0" w:sz="0" w:val="nil"/>
-        </w:pBdr>
-        <w:shd w:fill="auto" w:val="clear"/>
-        <w:spacing w:after="200" w:before="0" w:line="240" w:lineRule="auto"/>
-        <w:ind w:left="0" w:right="0" w:firstLine="0"/>
-        <w:contextualSpacing w:val="0"/>
-        <w:jc w:val="left"/>
-        <w:rPr>
-          <w:sz w:val="24"/>
-          <w:szCs w:val="24"/>
-        </w:rPr>
-      </w:pPr>
-      <w:r>
-        <w:rPr>
-          <w:rtl w:val="0"/>
-        </w:rPr>
-      </w:r>
-    </w:p>
-    <w:p>
-      <w:pPr>
-        <w:pStyle w:val="Heading2"/>
-        <w:numPr>
-          <w:ilvl w:val="1"/>
-          <w:numId w:val="1"/>
-        </w:numPr>
-        <w:ind w:left="576" w:hanging="576"/>
-        <w:contextualSpacing w:val="0"/>
-        <w:rPr/>
-      </w:pPr>
-      <w:r>
-        <w:rPr>
-          <w:rtl w:val="0"/>
-        </w:rPr>
-        <w:t xml:space="preserve">Webpage</w:t>
-      </w:r>
-      <w:r>
-        <w:rPr>
-          <w:u w:val="none"/>
-          <w:rtl w:val="0"/>
-        </w:rPr>
-        <w:t xml:space="preserve"> environment requirements</w:t>
-      </w:r>
-    </w:p>
-    <w:p>
-      <w:pPr>
-        <w:pStyle w:val="Heading3"/>
-        <w:numPr>
-          <w:ilvl w:val="2"/>
-          <w:numId w:val="1"/>
-        </w:numPr>
-        <w:ind w:left="720"/>
-        <w:rPr/>
-      </w:pPr>
-      <w:bookmarkStart w:colFirst="0" w:colLast="0" w:name="_jxnbm8upim93" w:id="6"/>
-      <w:bookmarkEnd w:id="6"/>
-      <w:r>
-        <w:rPr>
-          <w:rtl w:val="0"/>
-        </w:rPr>
-        <w:t xml:space="preserve">Webpage works on web browser</w:t>
-      </w:r>
-      <w:r>
-        <w:rPr>
-          <w:rtl w:val="0"/>
-        </w:rPr>
+        <w:t xml:space="preserve">The webpage shall run on the Safari web browser.</w:t>
       </w:r>
     </w:p>
     <w:p>
@@ -1976,42 +1992,6 @@
           <w:szCs w:val="24"/>
           <w:rtl w:val="0"/>
         </w:rPr>
-        <w:t xml:space="preserve">The webpage shall run on the Safari web browser.</w:t>
-      </w:r>
-    </w:p>
-    <w:p>
-      <w:pPr>
-        <w:keepNext w:val="0"/>
-        <w:keepLines w:val="0"/>
-        <w:widowControl w:val="1"/>
-        <w:numPr>
-          <w:ilvl w:val="3"/>
-          <w:numId w:val="1"/>
-        </w:numPr>
-        <w:pBdr>
-          <w:top w:space="0" w:sz="0" w:val="nil"/>
-          <w:left w:space="0" w:sz="0" w:val="nil"/>
-          <w:bottom w:space="0" w:sz="0" w:val="nil"/>
-          <w:right w:space="0" w:sz="0" w:val="nil"/>
-          <w:between w:space="0" w:sz="0" w:val="nil"/>
-        </w:pBdr>
-        <w:shd w:fill="auto" w:val="clear"/>
-        <w:spacing w:after="200" w:before="0" w:line="240" w:lineRule="auto"/>
-        <w:ind w:left="864" w:right="0"/>
-        <w:contextualSpacing w:val="1"/>
-        <w:jc w:val="left"/>
-        <w:rPr>
-          <w:sz w:val="24"/>
-          <w:szCs w:val="24"/>
-          <w:u w:val="none"/>
-        </w:rPr>
-      </w:pPr>
-      <w:r>
-        <w:rPr>
-          <w:sz w:val="24"/>
-          <w:szCs w:val="24"/>
-          <w:rtl w:val="0"/>
-        </w:rPr>
         <w:t xml:space="preserve">The webpage should run on other web browsers (i.e. Chrome, Firefox)</w:t>
       </w:r>
       <w:r>
@@ -2108,7 +2088,7 @@
         <w:rPr>
           <w:rtl w:val="0"/>
         </w:rPr>
-        <w:t xml:space="preserve">Requirement 2.5.1.1</w:t>
+        <w:t xml:space="preserve">Requirement 2.3.1.1</w:t>
       </w:r>
     </w:p>
     <w:p>
@@ -2127,7 +2107,7 @@
         <w:rPr>
           <w:rtl w:val="0"/>
         </w:rPr>
-        <w:t xml:space="preserve">Requirements 2.1.1.1 - 2.1.1.10</w:t>
+        <w:t xml:space="preserve">Requirements 2.1.1.1 - 2.1.1.11</w:t>
       </w:r>
     </w:p>
     <w:p>
@@ -2241,7 +2221,7 @@
         <w:rPr>
           <w:rtl w:val="0"/>
         </w:rPr>
-        <w:t xml:space="preserve">Requirements 2.3.1 - 2.3.3</w:t>
+        <w:t xml:space="preserve">Requirements 2.3.1.2</w:t>
       </w:r>
     </w:p>
     <w:p>
@@ -2368,7 +2348,7 @@
           <w:szCs w:val="24"/>
           <w:rtl w:val="0"/>
         </w:rPr>
-        <w:t xml:space="preserve">(Requirement 2.5.1.1 )</w:t>
+        <w:t xml:space="preserve">(Requirement 2.3.1.1 )</w:t>
       </w:r>
       <w:r>
         <w:rPr>
@@ -2409,7 +2389,7 @@
           <w:szCs w:val="24"/>
           <w:rtl w:val="0"/>
         </w:rPr>
-        <w:t xml:space="preserve">(Requirement 2.1.1.1) The depth of the search is fixed at the time of implementation. Hence, the requirement is fulfilled as long as the user cannot perform a more fine-grained search.</w:t>
+        <w:t xml:space="preserve">(Requirement 2.1.1.1) The depth of the search is fixed at the view level of the map. Hence, the requirement is fulfilled as long as the user cannot perform a more fine-grained search at the county context level.</w:t>
       </w:r>
     </w:p>
     <w:p>
@@ -2641,6 +2621,39 @@
           <w:rtl w:val="0"/>
         </w:rPr>
         <w:t xml:space="preserve">(Requirement 2.1.5.2) Repeat the tests for the preceding requirements in Chrome, Firefox, and Internet Explorer. If all of them are passed, the requirement has been fulfilled.</w:t>
+      </w:r>
+    </w:p>
+    <w:p>
+      <w:pPr>
+        <w:spacing w:after="0" w:lineRule="auto"/>
+        <w:contextualSpacing w:val="0"/>
+        <w:rPr>
+          <w:sz w:val="24"/>
+          <w:szCs w:val="24"/>
+        </w:rPr>
+      </w:pPr>
+      <w:r>
+        <w:rPr>
+          <w:rtl w:val="0"/>
+        </w:rPr>
+      </w:r>
+    </w:p>
+    <w:p>
+      <w:pPr>
+        <w:spacing w:after="0" w:lineRule="auto"/>
+        <w:contextualSpacing w:val="0"/>
+        <w:rPr>
+          <w:sz w:val="24"/>
+          <w:szCs w:val="24"/>
+        </w:rPr>
+      </w:pPr>
+      <w:r>
+        <w:rPr>
+          <w:sz w:val="24"/>
+          <w:szCs w:val="24"/>
+          <w:rtl w:val="0"/>
+        </w:rPr>
+        <w:t xml:space="preserve">(Requirement 2.1.1.11) The depth of the search is fixed at the view level of the map. Hence, the requirement is fulfilled as long as the user cannot perform a more fine-grained search at the state context level.</w:t>
       </w:r>
       <w:r>
         <w:rPr>
@@ -4295,36 +4308,14 @@
     <w:rPrDefault>
       <w:rPr>
         <w:rFonts w:ascii="Calibri" w:cs="Calibri" w:eastAsia="Calibri" w:hAnsi="Calibri"/>
-        <w:b w:val="0"/>
-        <w:i w:val="0"/>
-        <w:smallCaps w:val="0"/>
-        <w:strike w:val="0"/>
-        <w:color w:val="000000"/>
         <w:sz w:val="22"/>
         <w:szCs w:val="22"/>
-        <w:u w:val="none"/>
-        <w:shd w:fill="auto" w:val="clear"/>
-        <w:vertAlign w:val="baseline"/>
         <w:lang w:val="en-US"/>
       </w:rPr>
     </w:rPrDefault>
     <w:pPrDefault>
       <w:pPr>
-        <w:keepNext w:val="0"/>
-        <w:keepLines w:val="0"/>
-        <w:widowControl w:val="1"/>
-        <w:pBdr>
-          <w:top w:space="0" w:sz="0" w:val="nil"/>
-          <w:left w:space="0" w:sz="0" w:val="nil"/>
-          <w:bottom w:space="0" w:sz="0" w:val="nil"/>
-          <w:right w:space="0" w:sz="0" w:val="nil"/>
-          <w:between w:space="0" w:sz="0" w:val="nil"/>
-        </w:pBdr>
-        <w:shd w:fill="auto" w:val="clear"/>
-        <w:spacing w:after="120" w:before="0" w:line="240" w:lineRule="auto"/>
-        <w:ind w:left="0" w:right="0" w:firstLine="0"/>
-        <w:contextualSpacing w:val="0"/>
-        <w:jc w:val="left"/>
+        <w:spacing w:after="120" w:lineRule="auto"/>
       </w:pPr>
     </w:pPrDefault>
   </w:docDefaults>

</xml_diff>